<commit_message>
I REALLY FUCKING LOVE WALL-E
</commit_message>
<xml_diff>
--- a/SoftwareFolio.docx
+++ b/SoftwareFolio.docx
@@ -148,21 +148,7 @@
         <w:rPr>
           <w:lang w:val="en-US"/>
         </w:rPr>
-        <w:t xml:space="preserve"> of May. This </w:t>
-      </w:r>
-      <w:proofErr w:type="gramStart"/>
-      <w:r>
-        <w:rPr>
-          <w:lang w:val="en-US"/>
-        </w:rPr>
-        <w:t>commit</w:t>
-      </w:r>
-      <w:proofErr w:type="gramEnd"/>
-      <w:r>
-        <w:rPr>
-          <w:lang w:val="en-US"/>
-        </w:rPr>
-        <w:t xml:space="preserve"> added images that would display instead of just regular text. The process of creating this version is also what started the idea that </w:t>
+        <w:t xml:space="preserve"> of May. This commit added images that would display instead of just regular text. The process of creating this version is also what started the idea that </w:t>
       </w:r>
       <w:r>
         <w:rPr>
@@ -228,15 +214,7 @@
         <w:t xml:space="preserve">is when I started to swerve away from AI. In this commit I started hosting the project website on GitHub Pages as well as started to create some branches for different aspects of the </w:t>
       </w:r>
       <w:r>
-        <w:t>project. Such as the ‘main’ branch, which has pretty much everything, and the ‘</w:t>
-      </w:r>
-      <w:proofErr w:type="spellStart"/>
-      <w:r>
-        <w:t>gh</w:t>
-      </w:r>
-      <w:proofErr w:type="spellEnd"/>
-      <w:r>
-        <w:t>-pages’ branch for anything to do with GitHub Pages.</w:t>
+        <w:t>project. Such as the ‘main’ branch, which has pretty much everything, and the ‘gh-pages’ branch for anything to do with GitHub Pages.</w:t>
       </w:r>
       <w:r>
         <w:rPr>
@@ -311,21 +289,7 @@
         <w:rPr>
           <w:lang w:val="en-US"/>
         </w:rPr>
-        <w:t xml:space="preserve">It allowed the user to change the </w:t>
-      </w:r>
-      <w:proofErr w:type="spellStart"/>
-      <w:r>
-        <w:rPr>
-          <w:lang w:val="en-US"/>
-        </w:rPr>
-        <w:t>colours</w:t>
-      </w:r>
-      <w:proofErr w:type="spellEnd"/>
-      <w:r>
-        <w:rPr>
-          <w:lang w:val="en-US"/>
-        </w:rPr>
-        <w:t xml:space="preserve"> of the symbols to whatever they wanted. It used a very primitive system that, in retrospect, wasn’t very good and also looked fairly ugly.</w:t>
+        <w:t>It allowed the user to change the colours of the symbols to whatever they wanted. It used a very primitive system that, in retrospect, wasn’t very good and also looked fairly ugly.</w:t>
       </w:r>
       <w:r>
         <w:rPr>
@@ -380,21 +344,7 @@
         <w:rPr>
           <w:lang w:val="en-US"/>
         </w:rPr>
-        <w:t xml:space="preserve">My sixth commit marked the beginning of the end of this project’s development. After getting some user feedback I found that one of the biggest </w:t>
-      </w:r>
-      <w:proofErr w:type="gramStart"/>
-      <w:r>
-        <w:rPr>
-          <w:lang w:val="en-US"/>
-        </w:rPr>
-        <w:t>problem</w:t>
-      </w:r>
-      <w:proofErr w:type="gramEnd"/>
-      <w:r>
-        <w:rPr>
-          <w:lang w:val="en-US"/>
-        </w:rPr>
-        <w:t xml:space="preserve"> was that the colour customization system wasn’t very user friendly. To try and make it more user friendly I changed the input methods from typed in numbers to sliding bars. This allowed the user to have more graphical view of the system rather than it being based entirely on numbers</w:t>
+        <w:t>My sixth commit marked the beginning of the end of this project’s development. After getting some user feedback I found that one of the biggest problem was that the colour customization system wasn’t very user friendly. To try and make it more user friendly I changed the input methods from typed in numbers to sliding bars. This allowed the user to have more graphical view of the system rather than it being based entirely on numbers</w:t>
       </w:r>
     </w:p>
     <w:p>
@@ -438,55 +388,13 @@
         <w:rPr>
           <w:lang w:val="en-US"/>
         </w:rPr>
-        <w:t xml:space="preserve"> of July. This commit mostly responded to more user feedback. The problem that users were having now was that the colour customization options were hard to locate. To combat </w:t>
-      </w:r>
-      <w:proofErr w:type="gramStart"/>
-      <w:r>
-        <w:rPr>
-          <w:lang w:val="en-US"/>
-        </w:rPr>
-        <w:t>this</w:t>
-      </w:r>
-      <w:proofErr w:type="gramEnd"/>
-      <w:r>
-        <w:rPr>
-          <w:lang w:val="en-US"/>
-        </w:rPr>
-        <w:t xml:space="preserve"> I moved it to the main screen, positioning it to the right of the game board. </w:t>
-      </w:r>
-      <w:r>
-        <w:rPr>
-          <w:lang w:val="en-US"/>
-        </w:rPr>
-        <w:t xml:space="preserve">Another problem was that the sliders did not update the colour info in real time, it wouldn’t update until the scroll bar had been let go. To fix this I added a timer that calls a subroutine every 50 milliseconds. This sub routine would perform all of the updates so that everything would be synchronized and in real-time. Another problem that I had to fix was that it was often quite hard to find specific </w:t>
-      </w:r>
-      <w:proofErr w:type="spellStart"/>
-      <w:r>
-        <w:rPr>
-          <w:lang w:val="en-US"/>
-        </w:rPr>
-        <w:t>colours</w:t>
-      </w:r>
-      <w:proofErr w:type="spellEnd"/>
-      <w:r>
-        <w:rPr>
-          <w:lang w:val="en-US"/>
-        </w:rPr>
-        <w:t xml:space="preserve">, in particular brown was very hard to find. To fix this I added a set of 10 buttons above the sliders. These buttons each represented one of the following </w:t>
-      </w:r>
-      <w:proofErr w:type="spellStart"/>
-      <w:r>
-        <w:rPr>
-          <w:lang w:val="en-US"/>
-        </w:rPr>
-        <w:t>colours</w:t>
-      </w:r>
-      <w:proofErr w:type="spellEnd"/>
-      <w:r>
-        <w:rPr>
-          <w:lang w:val="en-US"/>
-        </w:rPr>
-        <w:t>:</w:t>
+        <w:t xml:space="preserve"> of July. This commit mostly responded to more user feedback. The problem that users were having now was that the colour customization options were hard to locate. To combat this I moved it to the main screen, positioning it to the right of the game board. </w:t>
+      </w:r>
+      <w:r>
+        <w:rPr>
+          <w:lang w:val="en-US"/>
+        </w:rPr>
+        <w:t>Another problem was that the sliders did not update the colour info in real time, it wouldn’t update until the scroll bar had been let go. To fix this I added a timer that calls a subroutine every 50 milliseconds. This sub routine would perform all of the updates so that everything would be synchronized and in real-time. Another problem that I had to fix was that it was often quite hard to find specific colours, in particular brown was very hard to find. To fix this I added a set of 10 buttons above the sliders. These buttons each represented one of the following colours:</w:t>
       </w:r>
     </w:p>
     <w:p>
@@ -679,63 +587,7 @@
         <w:rPr>
           <w:lang w:val="en-US"/>
         </w:rPr>
-        <w:t xml:space="preserve">The buttons were all </w:t>
-      </w:r>
-      <w:proofErr w:type="spellStart"/>
-      <w:r>
-        <w:rPr>
-          <w:lang w:val="en-US"/>
-        </w:rPr>
-        <w:t>coloured</w:t>
-      </w:r>
-      <w:proofErr w:type="spellEnd"/>
-      <w:r>
-        <w:rPr>
-          <w:lang w:val="en-US"/>
-        </w:rPr>
-        <w:t xml:space="preserve"> to match their corresponding </w:t>
-      </w:r>
-      <w:proofErr w:type="spellStart"/>
-      <w:r>
-        <w:rPr>
-          <w:lang w:val="en-US"/>
-        </w:rPr>
-        <w:t>colours</w:t>
-      </w:r>
-      <w:proofErr w:type="spellEnd"/>
-      <w:r>
-        <w:rPr>
-          <w:lang w:val="en-US"/>
-        </w:rPr>
-        <w:t xml:space="preserve">. Clicking on any of these buttons will set the RGB values of the sliders to the correct colour. For pink and </w:t>
-      </w:r>
-      <w:proofErr w:type="gramStart"/>
-      <w:r>
-        <w:rPr>
-          <w:lang w:val="en-US"/>
-        </w:rPr>
-        <w:t>orange</w:t>
-      </w:r>
-      <w:proofErr w:type="gramEnd"/>
-      <w:r>
-        <w:rPr>
-          <w:lang w:val="en-US"/>
-        </w:rPr>
-        <w:t xml:space="preserve"> it also sets the strength value to four because they were too dark and hard to distinguish from other similar </w:t>
-      </w:r>
-      <w:proofErr w:type="spellStart"/>
-      <w:r>
-        <w:rPr>
-          <w:lang w:val="en-US"/>
-        </w:rPr>
-        <w:t>colours</w:t>
-      </w:r>
-      <w:proofErr w:type="spellEnd"/>
-      <w:r>
-        <w:rPr>
-          <w:lang w:val="en-US"/>
-        </w:rPr>
-        <w:t>, like purple and brown.</w:t>
+        <w:t>The buttons were all coloured to match their corresponding colours. Clicking on any of these buttons will set the RGB values of the sliders to the correct colour. For pink and orange it also sets the strength value to four because they were too dark and hard to distinguish from other similar colours, like purple and brown.</w:t>
       </w:r>
     </w:p>
     <w:p>
@@ -895,6 +747,7 @@
       </w:pPr>
       <w:r>
         <w:rPr>
+          <w:noProof/>
           <w:sz w:val="40"/>
           <w:szCs w:val="40"/>
           <w:lang w:val="en-US"/>
@@ -944,15 +797,506 @@
           <w:lang w:val="en-US"/>
         </w:rPr>
       </w:pPr>
-    </w:p>
-    <w:p>
-      <w:pPr>
-        <w:rPr>
-          <w:sz w:val="28"/>
-          <w:szCs w:val="28"/>
-          <w:lang w:val="en-US"/>
-        </w:rPr>
-      </w:pPr>
+      <w:r>
+        <w:rPr>
+          <w:sz w:val="28"/>
+          <w:szCs w:val="28"/>
+          <w:lang w:val="en-US"/>
+        </w:rPr>
+        <w:br w:type="page"/>
+      </w:r>
+    </w:p>
+    <w:p>
+      <w:pPr>
+        <w:rPr>
+          <w:sz w:val="40"/>
+          <w:szCs w:val="40"/>
+          <w:lang w:val="en-US"/>
+        </w:rPr>
+      </w:pPr>
+      <w:r>
+        <w:rPr>
+          <w:sz w:val="40"/>
+          <w:szCs w:val="40"/>
+          <w:lang w:val="en-US"/>
+        </w:rPr>
+        <w:lastRenderedPageBreak/>
+        <w:t>App Design:</w:t>
+      </w:r>
+      <w:r>
+        <w:rPr>
+          <w:noProof/>
+          <w:sz w:val="28"/>
+          <w:szCs w:val="28"/>
+          <w:lang w:val="en-US"/>
+        </w:rPr>
+        <w:drawing>
+          <wp:inline distT="0" distB="0" distL="0" distR="0" wp14:anchorId="2A979C94" wp14:editId="469F369E">
+            <wp:extent cx="5724525" cy="4248150"/>
+            <wp:effectExtent l="0" t="0" r="9525" b="0"/>
+            <wp:docPr id="5" name="Picture 5"/>
+            <wp:cNvGraphicFramePr>
+              <a:graphicFrameLocks xmlns:a="http://schemas.openxmlformats.org/drawingml/2006/main" noChangeAspect="1"/>
+            </wp:cNvGraphicFramePr>
+            <a:graphic xmlns:a="http://schemas.openxmlformats.org/drawingml/2006/main">
+              <a:graphicData uri="http://schemas.openxmlformats.org/drawingml/2006/picture">
+                <pic:pic xmlns:pic="http://schemas.openxmlformats.org/drawingml/2006/picture">
+                  <pic:nvPicPr>
+                    <pic:cNvPr id="0" name="Picture 4"/>
+                    <pic:cNvPicPr>
+                      <a:picLocks noChangeAspect="1" noChangeArrowheads="1"/>
+                    </pic:cNvPicPr>
+                  </pic:nvPicPr>
+                  <pic:blipFill>
+                    <a:blip r:embed="rId6">
+                      <a:extLst>
+                        <a:ext uri="{28A0092B-C50C-407E-A947-70E740481C1C}">
+                          <a14:useLocalDpi xmlns:a14="http://schemas.microsoft.com/office/drawing/2010/main" val="0"/>
+                        </a:ext>
+                      </a:extLst>
+                    </a:blip>
+                    <a:srcRect/>
+                    <a:stretch>
+                      <a:fillRect/>
+                    </a:stretch>
+                  </pic:blipFill>
+                  <pic:spPr bwMode="auto">
+                    <a:xfrm>
+                      <a:off x="0" y="0"/>
+                      <a:ext cx="5724525" cy="4248150"/>
+                    </a:xfrm>
+                    <a:prstGeom prst="rect">
+                      <a:avLst/>
+                    </a:prstGeom>
+                    <a:noFill/>
+                    <a:ln>
+                      <a:noFill/>
+                    </a:ln>
+                  </pic:spPr>
+                </pic:pic>
+              </a:graphicData>
+            </a:graphic>
+          </wp:inline>
+        </w:drawing>
+      </w:r>
+      <w:r>
+        <w:rPr>
+          <w:noProof/>
+          <w:sz w:val="28"/>
+          <w:szCs w:val="28"/>
+          <w:lang w:val="en-US"/>
+        </w:rPr>
+        <w:drawing>
+          <wp:inline distT="0" distB="0" distL="0" distR="0" wp14:anchorId="187E560C" wp14:editId="41B7BF8F">
+            <wp:extent cx="5724525" cy="4248150"/>
+            <wp:effectExtent l="0" t="0" r="9525" b="0"/>
+            <wp:docPr id="4" name="Picture 4"/>
+            <wp:cNvGraphicFramePr>
+              <a:graphicFrameLocks xmlns:a="http://schemas.openxmlformats.org/drawingml/2006/main" noChangeAspect="1"/>
+            </wp:cNvGraphicFramePr>
+            <a:graphic xmlns:a="http://schemas.openxmlformats.org/drawingml/2006/main">
+              <a:graphicData uri="http://schemas.openxmlformats.org/drawingml/2006/picture">
+                <pic:pic xmlns:pic="http://schemas.openxmlformats.org/drawingml/2006/picture">
+                  <pic:nvPicPr>
+                    <pic:cNvPr id="0" name="Picture 3"/>
+                    <pic:cNvPicPr>
+                      <a:picLocks noChangeAspect="1" noChangeArrowheads="1"/>
+                    </pic:cNvPicPr>
+                  </pic:nvPicPr>
+                  <pic:blipFill>
+                    <a:blip r:embed="rId7">
+                      <a:extLst>
+                        <a:ext uri="{28A0092B-C50C-407E-A947-70E740481C1C}">
+                          <a14:useLocalDpi xmlns:a14="http://schemas.microsoft.com/office/drawing/2010/main" val="0"/>
+                        </a:ext>
+                      </a:extLst>
+                    </a:blip>
+                    <a:srcRect/>
+                    <a:stretch>
+                      <a:fillRect/>
+                    </a:stretch>
+                  </pic:blipFill>
+                  <pic:spPr bwMode="auto">
+                    <a:xfrm>
+                      <a:off x="0" y="0"/>
+                      <a:ext cx="5724525" cy="4248150"/>
+                    </a:xfrm>
+                    <a:prstGeom prst="rect">
+                      <a:avLst/>
+                    </a:prstGeom>
+                    <a:noFill/>
+                    <a:ln>
+                      <a:noFill/>
+                    </a:ln>
+                  </pic:spPr>
+                </pic:pic>
+              </a:graphicData>
+            </a:graphic>
+          </wp:inline>
+        </w:drawing>
+      </w:r>
+    </w:p>
+    <w:p>
+      <w:pPr>
+        <w:rPr>
+          <w:sz w:val="40"/>
+          <w:szCs w:val="40"/>
+          <w:lang w:val="en-US"/>
+        </w:rPr>
+      </w:pPr>
+      <w:r>
+        <w:rPr>
+          <w:sz w:val="40"/>
+          <w:szCs w:val="40"/>
+          <w:lang w:val="en-US"/>
+        </w:rPr>
+        <w:lastRenderedPageBreak/>
+        <w:t>Flowcharts:</w:t>
+      </w:r>
+    </w:p>
+    <w:p>
+      <w:pPr>
+        <w:rPr>
+          <w:sz w:val="40"/>
+          <w:szCs w:val="40"/>
+          <w:lang w:val="en-US"/>
+        </w:rPr>
+      </w:pPr>
+      <w:r>
+        <w:rPr>
+          <w:noProof/>
+          <w:sz w:val="40"/>
+          <w:szCs w:val="40"/>
+          <w:lang w:val="en-US"/>
+        </w:rPr>
+        <w:drawing>
+          <wp:inline distT="0" distB="0" distL="0" distR="0" wp14:anchorId="3C8FC3D4" wp14:editId="78188DAC">
+            <wp:extent cx="5724525" cy="4219575"/>
+            <wp:effectExtent l="0" t="0" r="9525" b="9525"/>
+            <wp:docPr id="2" name="Picture 2"/>
+            <wp:cNvGraphicFramePr>
+              <a:graphicFrameLocks xmlns:a="http://schemas.openxmlformats.org/drawingml/2006/main" noChangeAspect="1"/>
+            </wp:cNvGraphicFramePr>
+            <a:graphic xmlns:a="http://schemas.openxmlformats.org/drawingml/2006/main">
+              <a:graphicData uri="http://schemas.openxmlformats.org/drawingml/2006/picture">
+                <pic:pic xmlns:pic="http://schemas.openxmlformats.org/drawingml/2006/picture">
+                  <pic:nvPicPr>
+                    <pic:cNvPr id="0" name="Picture 1"/>
+                    <pic:cNvPicPr>
+                      <a:picLocks noChangeAspect="1" noChangeArrowheads="1"/>
+                    </pic:cNvPicPr>
+                  </pic:nvPicPr>
+                  <pic:blipFill>
+                    <a:blip r:embed="rId8">
+                      <a:extLst>
+                        <a:ext uri="{28A0092B-C50C-407E-A947-70E740481C1C}">
+                          <a14:useLocalDpi xmlns:a14="http://schemas.microsoft.com/office/drawing/2010/main" val="0"/>
+                        </a:ext>
+                      </a:extLst>
+                    </a:blip>
+                    <a:srcRect/>
+                    <a:stretch>
+                      <a:fillRect/>
+                    </a:stretch>
+                  </pic:blipFill>
+                  <pic:spPr bwMode="auto">
+                    <a:xfrm>
+                      <a:off x="0" y="0"/>
+                      <a:ext cx="5724525" cy="4219575"/>
+                    </a:xfrm>
+                    <a:prstGeom prst="rect">
+                      <a:avLst/>
+                    </a:prstGeom>
+                    <a:noFill/>
+                    <a:ln>
+                      <a:noFill/>
+                    </a:ln>
+                  </pic:spPr>
+                </pic:pic>
+              </a:graphicData>
+            </a:graphic>
+          </wp:inline>
+        </w:drawing>
+      </w:r>
+    </w:p>
+    <w:p>
+      <w:pPr>
+        <w:rPr>
+          <w:sz w:val="28"/>
+          <w:szCs w:val="28"/>
+          <w:lang w:val="en-US"/>
+        </w:rPr>
+      </w:pPr>
+      <w:r>
+        <w:rPr>
+          <w:noProof/>
+          <w:sz w:val="28"/>
+          <w:szCs w:val="28"/>
+          <w:lang w:val="en-US"/>
+        </w:rPr>
+        <w:drawing>
+          <wp:inline distT="0" distB="0" distL="0" distR="0" wp14:anchorId="7047187B" wp14:editId="37F39982">
+            <wp:extent cx="5724525" cy="3952875"/>
+            <wp:effectExtent l="0" t="0" r="9525" b="9525"/>
+            <wp:docPr id="3" name="Picture 3"/>
+            <wp:cNvGraphicFramePr>
+              <a:graphicFrameLocks xmlns:a="http://schemas.openxmlformats.org/drawingml/2006/main" noChangeAspect="1"/>
+            </wp:cNvGraphicFramePr>
+            <a:graphic xmlns:a="http://schemas.openxmlformats.org/drawingml/2006/main">
+              <a:graphicData uri="http://schemas.openxmlformats.org/drawingml/2006/picture">
+                <pic:pic xmlns:pic="http://schemas.openxmlformats.org/drawingml/2006/picture">
+                  <pic:nvPicPr>
+                    <pic:cNvPr id="0" name="Picture 2"/>
+                    <pic:cNvPicPr>
+                      <a:picLocks noChangeAspect="1" noChangeArrowheads="1"/>
+                    </pic:cNvPicPr>
+                  </pic:nvPicPr>
+                  <pic:blipFill>
+                    <a:blip r:embed="rId9">
+                      <a:extLst>
+                        <a:ext uri="{28A0092B-C50C-407E-A947-70E740481C1C}">
+                          <a14:useLocalDpi xmlns:a14="http://schemas.microsoft.com/office/drawing/2010/main" val="0"/>
+                        </a:ext>
+                      </a:extLst>
+                    </a:blip>
+                    <a:srcRect/>
+                    <a:stretch>
+                      <a:fillRect/>
+                    </a:stretch>
+                  </pic:blipFill>
+                  <pic:spPr bwMode="auto">
+                    <a:xfrm>
+                      <a:off x="0" y="0"/>
+                      <a:ext cx="5724525" cy="3952875"/>
+                    </a:xfrm>
+                    <a:prstGeom prst="rect">
+                      <a:avLst/>
+                    </a:prstGeom>
+                    <a:noFill/>
+                    <a:ln>
+                      <a:noFill/>
+                    </a:ln>
+                  </pic:spPr>
+                </pic:pic>
+              </a:graphicData>
+            </a:graphic>
+          </wp:inline>
+        </w:drawing>
+      </w:r>
+    </w:p>
+    <w:p>
+      <w:pPr>
+        <w:rPr>
+          <w:noProof/>
+          <w:sz w:val="28"/>
+          <w:szCs w:val="28"/>
+          <w:lang w:val="en-US"/>
+        </w:rPr>
+      </w:pPr>
+    </w:p>
+    <w:p>
+      <w:pPr>
+        <w:rPr>
+          <w:sz w:val="28"/>
+          <w:szCs w:val="28"/>
+          <w:lang w:val="en-US"/>
+        </w:rPr>
+      </w:pPr>
+      <w:r>
+        <w:rPr>
+          <w:noProof/>
+          <w:sz w:val="28"/>
+          <w:szCs w:val="28"/>
+          <w:lang w:val="en-US"/>
+        </w:rPr>
+        <w:drawing>
+          <wp:inline distT="0" distB="0" distL="0" distR="0" wp14:anchorId="6CCA9FAB" wp14:editId="429714D3">
+            <wp:extent cx="5715000" cy="4924425"/>
+            <wp:effectExtent l="0" t="0" r="0" b="9525"/>
+            <wp:docPr id="7" name="Picture 7"/>
+            <wp:cNvGraphicFramePr>
+              <a:graphicFrameLocks xmlns:a="http://schemas.openxmlformats.org/drawingml/2006/main" noChangeAspect="1"/>
+            </wp:cNvGraphicFramePr>
+            <a:graphic xmlns:a="http://schemas.openxmlformats.org/drawingml/2006/main">
+              <a:graphicData uri="http://schemas.openxmlformats.org/drawingml/2006/picture">
+                <pic:pic xmlns:pic="http://schemas.openxmlformats.org/drawingml/2006/picture">
+                  <pic:nvPicPr>
+                    <pic:cNvPr id="0" name="Picture 4"/>
+                    <pic:cNvPicPr>
+                      <a:picLocks noChangeAspect="1" noChangeArrowheads="1"/>
+                    </pic:cNvPicPr>
+                  </pic:nvPicPr>
+                  <pic:blipFill>
+                    <a:blip r:embed="rId10" cstate="print">
+                      <a:extLst>
+                        <a:ext uri="{28A0092B-C50C-407E-A947-70E740481C1C}">
+                          <a14:useLocalDpi xmlns:a14="http://schemas.microsoft.com/office/drawing/2010/main" val="0"/>
+                        </a:ext>
+                      </a:extLst>
+                    </a:blip>
+                    <a:srcRect/>
+                    <a:stretch>
+                      <a:fillRect/>
+                    </a:stretch>
+                  </pic:blipFill>
+                  <pic:spPr bwMode="auto">
+                    <a:xfrm>
+                      <a:off x="0" y="0"/>
+                      <a:ext cx="5715000" cy="4924425"/>
+                    </a:xfrm>
+                    <a:prstGeom prst="rect">
+                      <a:avLst/>
+                    </a:prstGeom>
+                    <a:noFill/>
+                    <a:ln>
+                      <a:noFill/>
+                    </a:ln>
+                  </pic:spPr>
+                </pic:pic>
+              </a:graphicData>
+            </a:graphic>
+          </wp:inline>
+        </w:drawing>
+      </w:r>
+      <w:r>
+        <w:rPr>
+          <w:noProof/>
+          <w:sz w:val="28"/>
+          <w:szCs w:val="28"/>
+          <w:lang w:val="en-US"/>
+        </w:rPr>
+        <w:drawing>
+          <wp:inline distT="0" distB="0" distL="0" distR="0" wp14:anchorId="3E4295DB" wp14:editId="416AD159">
+            <wp:extent cx="5724525" cy="2457450"/>
+            <wp:effectExtent l="0" t="0" r="9525" b="0"/>
+            <wp:docPr id="10" name="Picture 10"/>
+            <wp:cNvGraphicFramePr>
+              <a:graphicFrameLocks xmlns:a="http://schemas.openxmlformats.org/drawingml/2006/main" noChangeAspect="1"/>
+            </wp:cNvGraphicFramePr>
+            <a:graphic xmlns:a="http://schemas.openxmlformats.org/drawingml/2006/main">
+              <a:graphicData uri="http://schemas.openxmlformats.org/drawingml/2006/picture">
+                <pic:pic xmlns:pic="http://schemas.openxmlformats.org/drawingml/2006/picture">
+                  <pic:nvPicPr>
+                    <pic:cNvPr id="0" name="Picture 7"/>
+                    <pic:cNvPicPr>
+                      <a:picLocks noChangeAspect="1" noChangeArrowheads="1"/>
+                    </pic:cNvPicPr>
+                  </pic:nvPicPr>
+                  <pic:blipFill>
+                    <a:blip r:embed="rId11" cstate="print">
+                      <a:extLst>
+                        <a:ext uri="{28A0092B-C50C-407E-A947-70E740481C1C}">
+                          <a14:useLocalDpi xmlns:a14="http://schemas.microsoft.com/office/drawing/2010/main" val="0"/>
+                        </a:ext>
+                      </a:extLst>
+                    </a:blip>
+                    <a:srcRect/>
+                    <a:stretch>
+                      <a:fillRect/>
+                    </a:stretch>
+                  </pic:blipFill>
+                  <pic:spPr bwMode="auto">
+                    <a:xfrm>
+                      <a:off x="0" y="0"/>
+                      <a:ext cx="5724525" cy="2457450"/>
+                    </a:xfrm>
+                    <a:prstGeom prst="rect">
+                      <a:avLst/>
+                    </a:prstGeom>
+                    <a:noFill/>
+                    <a:ln>
+                      <a:noFill/>
+                    </a:ln>
+                  </pic:spPr>
+                </pic:pic>
+              </a:graphicData>
+            </a:graphic>
+          </wp:inline>
+        </w:drawing>
+      </w:r>
+    </w:p>
+    <w:p>
+      <w:pPr>
+        <w:rPr>
+          <w:sz w:val="28"/>
+          <w:szCs w:val="28"/>
+          <w:lang w:val="en-US"/>
+        </w:rPr>
+      </w:pPr>
+      <w:r>
+        <w:rPr>
+          <w:sz w:val="28"/>
+          <w:szCs w:val="28"/>
+          <w:lang w:val="en-US"/>
+        </w:rPr>
+        <w:br w:type="page"/>
+      </w:r>
+    </w:p>
+    <w:p>
+      <w:pPr>
+        <w:rPr>
+          <w:sz w:val="28"/>
+          <w:szCs w:val="28"/>
+          <w:lang w:val="en-US"/>
+        </w:rPr>
+      </w:pPr>
+      <w:r>
+        <w:rPr>
+          <w:noProof/>
+          <w:sz w:val="28"/>
+          <w:szCs w:val="28"/>
+          <w:lang w:val="en-US"/>
+        </w:rPr>
+        <w:lastRenderedPageBreak/>
+        <w:drawing>
+          <wp:inline distT="0" distB="0" distL="0" distR="0" wp14:anchorId="6024A383" wp14:editId="13C63A0F">
+            <wp:extent cx="5724525" cy="7696200"/>
+            <wp:effectExtent l="0" t="0" r="9525" b="0"/>
+            <wp:docPr id="12" name="Picture 12"/>
+            <wp:cNvGraphicFramePr>
+              <a:graphicFrameLocks xmlns:a="http://schemas.openxmlformats.org/drawingml/2006/main" noChangeAspect="1"/>
+            </wp:cNvGraphicFramePr>
+            <a:graphic xmlns:a="http://schemas.openxmlformats.org/drawingml/2006/main">
+              <a:graphicData uri="http://schemas.openxmlformats.org/drawingml/2006/picture">
+                <pic:pic xmlns:pic="http://schemas.openxmlformats.org/drawingml/2006/picture">
+                  <pic:nvPicPr>
+                    <pic:cNvPr id="0" name="Picture 9"/>
+                    <pic:cNvPicPr>
+                      <a:picLocks noChangeAspect="1" noChangeArrowheads="1"/>
+                    </pic:cNvPicPr>
+                  </pic:nvPicPr>
+                  <pic:blipFill>
+                    <a:blip r:embed="rId12">
+                      <a:extLst>
+                        <a:ext uri="{28A0092B-C50C-407E-A947-70E740481C1C}">
+                          <a14:useLocalDpi xmlns:a14="http://schemas.microsoft.com/office/drawing/2010/main" val="0"/>
+                        </a:ext>
+                      </a:extLst>
+                    </a:blip>
+                    <a:srcRect/>
+                    <a:stretch>
+                      <a:fillRect/>
+                    </a:stretch>
+                  </pic:blipFill>
+                  <pic:spPr bwMode="auto">
+                    <a:xfrm>
+                      <a:off x="0" y="0"/>
+                      <a:ext cx="5724525" cy="7696200"/>
+                    </a:xfrm>
+                    <a:prstGeom prst="rect">
+                      <a:avLst/>
+                    </a:prstGeom>
+                    <a:noFill/>
+                    <a:ln>
+                      <a:noFill/>
+                    </a:ln>
+                  </pic:spPr>
+                </pic:pic>
+              </a:graphicData>
+            </a:graphic>
+          </wp:inline>
+        </w:drawing>
+      </w:r>
     </w:p>
     <w:sectPr>
       <w:pgSz w:w="11906" w:h="16838"/>

</xml_diff>